<commit_message>
LNI-324: Added test coverage of 'subsubject', and 'approval' and 'laidInDraft' rubrics. Fixed a typo in the `laidInDraft` rubric style.
</commit_message>
<xml_diff>
--- a/test/lawmaker/ssi/test3.docx
+++ b/test/lawmaker/ssi/test3.docx
@@ -61,6 +61,14 @@
     </w:p>
     <w:p>
       <w:pPr>
+        <w:pStyle w:val="Subsub"/>
+      </w:pPr>
+      <w:r>
+        <w:t>superannuation</w:t>
+      </w:r>
+    </w:p>
+    <w:p>
+      <w:pPr>
         <w:pStyle w:val="Title"/>
       </w:pPr>
       <w:r>
@@ -140,6 +148,22 @@
       </w:r>
       <w:r>
         <w:t>4</w:t>
+      </w:r>
+    </w:p>
+    <w:p>
+      <w:pPr>
+        <w:pStyle w:val="Approval"/>
+      </w:pPr>
+      <w:r>
+        <w:t>Approved by both Houses of Parliament</w:t>
+      </w:r>
+    </w:p>
+    <w:p>
+      <w:pPr>
+        <w:pStyle w:val="LaidDraft"/>
+      </w:pPr>
+      <w:r>
+        <w:t>Laid before Parliament in draft</w:t>
       </w:r>
     </w:p>
     <w:p>

</xml_diff>